<commit_message>
feat: :memo: Add document
</commit_message>
<xml_diff>
--- a/Activity3/OS Act3.docx
+++ b/Activity3/OS Act3.docx
@@ -19,21 +19,460 @@
         <w:t>1.</w:t>
       </w:r>
     </w:p>
-    <w:p/>
+    <w:p>
+      <w:pPr>
+        <w:rPr>
+          <w:rFonts w:hint="cs"/>
+          <w:cs/>
+        </w:rPr>
+      </w:pPr>
+      <w:r>
+        <w:rPr>
+          <w:rFonts w:hint="cs"/>
+          <w:cs/>
+        </w:rPr>
+        <w:t xml:space="preserve">เปลี่ยนการรับ </w:t>
+      </w:r>
+      <w:proofErr w:type="spellStart"/>
+      <w:r>
+        <w:t>compute_period</w:t>
+      </w:r>
+      <w:proofErr w:type="spellEnd"/>
+      <w:r>
+        <w:rPr>
+          <w:rFonts w:hint="cs"/>
+          <w:cs/>
+        </w:rPr>
+        <w:t xml:space="preserve"> และ </w:t>
+      </w:r>
+      <w:proofErr w:type="spellStart"/>
+      <w:r>
+        <w:t>sleep_period</w:t>
+      </w:r>
+      <w:proofErr w:type="spellEnd"/>
+      <w:r>
+        <w:rPr>
+          <w:rFonts w:hint="cs"/>
+          <w:cs/>
+        </w:rPr>
+        <w:t xml:space="preserve"> จากการรับจาก </w:t>
+      </w:r>
+      <w:r>
+        <w:t xml:space="preserve">argument  </w:t>
+      </w:r>
+      <w:r>
+        <w:rPr>
+          <w:rFonts w:hint="cs"/>
+          <w:cs/>
+        </w:rPr>
+        <w:t xml:space="preserve">เป็นรับจาก </w:t>
+      </w:r>
+      <w:r>
+        <w:t xml:space="preserve">user input </w:t>
+      </w:r>
+      <w:r>
+        <w:rPr>
+          <w:rFonts w:hint="cs"/>
+          <w:cs/>
+        </w:rPr>
+        <w:t>แทน</w:t>
+      </w:r>
+    </w:p>
+    <w:p>
+      <w:pPr>
+        <w:jc w:val="center"/>
+      </w:pPr>
+      <w:r>
+        <w:rPr>
+          <w:noProof/>
+        </w:rPr>
+        <w:drawing>
+          <wp:inline distT="0" distB="0" distL="0" distR="0" wp14:anchorId="4535B097" wp14:editId="40A9CAA9">
+            <wp:extent cx="2794000" cy="2631016"/>
+            <wp:effectExtent l="0" t="0" r="0" b="0"/>
+            <wp:docPr id="637671948" name="Picture 2" descr="A computer code on a dark background&#10;&#10;Description automatically generated"/>
+            <wp:cNvGraphicFramePr>
+              <a:graphicFrameLocks xmlns:a="http://schemas.openxmlformats.org/drawingml/2006/main" noChangeAspect="1"/>
+            </wp:cNvGraphicFramePr>
+            <a:graphic xmlns:a="http://schemas.openxmlformats.org/drawingml/2006/main">
+              <a:graphicData uri="http://schemas.openxmlformats.org/drawingml/2006/picture">
+                <pic:pic xmlns:pic="http://schemas.openxmlformats.org/drawingml/2006/picture">
+                  <pic:nvPicPr>
+                    <pic:cNvPr id="637671948" name="Picture 2" descr="A computer code on a dark background&#10;&#10;Description automatically generated"/>
+                    <pic:cNvPicPr/>
+                  </pic:nvPicPr>
+                  <pic:blipFill>
+                    <a:blip r:embed="rId7" cstate="print">
+                      <a:extLst>
+                        <a:ext uri="{28A0092B-C50C-407E-A947-70E740481C1C}">
+                          <a14:useLocalDpi xmlns:a14="http://schemas.microsoft.com/office/drawing/2010/main" val="0"/>
+                        </a:ext>
+                      </a:extLst>
+                    </a:blip>
+                    <a:stretch>
+                      <a:fillRect/>
+                    </a:stretch>
+                  </pic:blipFill>
+                  <pic:spPr>
+                    <a:xfrm>
+                      <a:off x="0" y="0"/>
+                      <a:ext cx="2829435" cy="2664384"/>
+                    </a:xfrm>
+                    <a:prstGeom prst="rect">
+                      <a:avLst/>
+                    </a:prstGeom>
+                  </pic:spPr>
+                </pic:pic>
+              </a:graphicData>
+            </a:graphic>
+          </wp:inline>
+        </w:drawing>
+      </w:r>
+      <w:r>
+        <w:rPr>
+          <w:noProof/>
+        </w:rPr>
+        <w:drawing>
+          <wp:inline distT="0" distB="0" distL="0" distR="0" wp14:anchorId="7248AAAD" wp14:editId="3696578F">
+            <wp:extent cx="3068320" cy="2511068"/>
+            <wp:effectExtent l="0" t="0" r="5080" b="3810"/>
+            <wp:docPr id="1862051410" name="Picture 1" descr="A computer screen shot of text&#10;&#10;Description automatically generated"/>
+            <wp:cNvGraphicFramePr>
+              <a:graphicFrameLocks xmlns:a="http://schemas.openxmlformats.org/drawingml/2006/main" noChangeAspect="1"/>
+            </wp:cNvGraphicFramePr>
+            <a:graphic xmlns:a="http://schemas.openxmlformats.org/drawingml/2006/main">
+              <a:graphicData uri="http://schemas.openxmlformats.org/drawingml/2006/picture">
+                <pic:pic xmlns:pic="http://schemas.openxmlformats.org/drawingml/2006/picture">
+                  <pic:nvPicPr>
+                    <pic:cNvPr id="1862051410" name="Picture 1" descr="A computer screen shot of text&#10;&#10;Description automatically generated"/>
+                    <pic:cNvPicPr/>
+                  </pic:nvPicPr>
+                  <pic:blipFill>
+                    <a:blip r:embed="rId8" cstate="print">
+                      <a:extLst>
+                        <a:ext uri="{28A0092B-C50C-407E-A947-70E740481C1C}">
+                          <a14:useLocalDpi xmlns:a14="http://schemas.microsoft.com/office/drawing/2010/main" val="0"/>
+                        </a:ext>
+                      </a:extLst>
+                    </a:blip>
+                    <a:stretch>
+                      <a:fillRect/>
+                    </a:stretch>
+                  </pic:blipFill>
+                  <pic:spPr>
+                    <a:xfrm>
+                      <a:off x="0" y="0"/>
+                      <a:ext cx="3111743" cy="2546605"/>
+                    </a:xfrm>
+                    <a:prstGeom prst="rect">
+                      <a:avLst/>
+                    </a:prstGeom>
+                  </pic:spPr>
+                </pic:pic>
+              </a:graphicData>
+            </a:graphic>
+          </wp:inline>
+        </w:drawing>
+      </w:r>
+    </w:p>
+    <w:p>
+      <w:pPr>
+        <w:jc w:val="center"/>
+      </w:pPr>
+      <w:r>
+        <w:rPr>
+          <w:noProof/>
+        </w:rPr>
+        <w:drawing>
+          <wp:inline distT="0" distB="0" distL="0" distR="0" wp14:anchorId="49FCF687" wp14:editId="1A72FF62">
+            <wp:extent cx="4171167" cy="3411355"/>
+            <wp:effectExtent l="0" t="0" r="0" b="0"/>
+            <wp:docPr id="1694686234" name="Picture 7" descr="A screenshot of a computer&#10;&#10;Description automatically generated"/>
+            <wp:cNvGraphicFramePr>
+              <a:graphicFrameLocks xmlns:a="http://schemas.openxmlformats.org/drawingml/2006/main" noChangeAspect="1"/>
+            </wp:cNvGraphicFramePr>
+            <a:graphic xmlns:a="http://schemas.openxmlformats.org/drawingml/2006/main">
+              <a:graphicData uri="http://schemas.openxmlformats.org/drawingml/2006/picture">
+                <pic:pic xmlns:pic="http://schemas.openxmlformats.org/drawingml/2006/picture">
+                  <pic:nvPicPr>
+                    <pic:cNvPr id="1694686234" name="Picture 7" descr="A screenshot of a computer&#10;&#10;Description automatically generated"/>
+                    <pic:cNvPicPr/>
+                  </pic:nvPicPr>
+                  <pic:blipFill>
+                    <a:blip r:embed="rId9" cstate="print">
+                      <a:extLst>
+                        <a:ext uri="{28A0092B-C50C-407E-A947-70E740481C1C}">
+                          <a14:useLocalDpi xmlns:a14="http://schemas.microsoft.com/office/drawing/2010/main" val="0"/>
+                        </a:ext>
+                      </a:extLst>
+                    </a:blip>
+                    <a:stretch>
+                      <a:fillRect/>
+                    </a:stretch>
+                  </pic:blipFill>
+                  <pic:spPr>
+                    <a:xfrm>
+                      <a:off x="0" y="0"/>
+                      <a:ext cx="4200227" cy="3435122"/>
+                    </a:xfrm>
+                    <a:prstGeom prst="rect">
+                      <a:avLst/>
+                    </a:prstGeom>
+                  </pic:spPr>
+                </pic:pic>
+              </a:graphicData>
+            </a:graphic>
+          </wp:inline>
+        </w:drawing>
+      </w:r>
+    </w:p>
+    <w:p>
+      <w:pPr>
+        <w:rPr>
+          <w:rFonts w:hint="cs"/>
+        </w:rPr>
+      </w:pPr>
+      <w:r>
+        <w:br w:type="page"/>
+      </w:r>
+    </w:p>
     <w:p>
       <w:pPr>
         <w:pStyle w:val="Heading1"/>
       </w:pPr>
       <w:r>
+        <w:lastRenderedPageBreak/>
         <w:t>2.</w:t>
       </w:r>
     </w:p>
-    <w:p/>
+    <w:p>
+      <w:pPr>
+        <w:rPr>
+          <w:rFonts w:hint="cs"/>
+          <w:cs/>
+        </w:rPr>
+      </w:pPr>
+      <w:r>
+        <w:rPr>
+          <w:rFonts w:hint="cs"/>
+          <w:cs/>
+        </w:rPr>
+        <w:t xml:space="preserve">ทำการสลับระหว่าง  </w:t>
+      </w:r>
+      <w:r>
+        <w:t>wait(0)</w:t>
+      </w:r>
+      <w:r>
+        <w:rPr>
+          <w:rFonts w:hint="cs"/>
+          <w:cs/>
+        </w:rPr>
+        <w:t xml:space="preserve"> และ </w:t>
+      </w:r>
+      <w:proofErr w:type="spellStart"/>
+      <w:r>
+        <w:t>printf</w:t>
+      </w:r>
+      <w:proofErr w:type="spellEnd"/>
+      <w:r>
+        <w:t xml:space="preserve"> </w:t>
+      </w:r>
+      <w:r>
+        <w:rPr>
+          <w:rFonts w:hint="cs"/>
+          <w:cs/>
+        </w:rPr>
+        <w:t xml:space="preserve">เพื่อรอให้ </w:t>
+      </w:r>
+      <w:r>
+        <w:t xml:space="preserve">child process </w:t>
+      </w:r>
+      <w:r>
+        <w:rPr>
+          <w:rFonts w:hint="cs"/>
+          <w:cs/>
+        </w:rPr>
+        <w:t xml:space="preserve">ทั้งหมดทำงานเสร็จก่อน เวลาแสดงผลจะได้แสดงเรียงจาก </w:t>
+      </w:r>
+      <w:proofErr w:type="spellStart"/>
+      <w:r>
+        <w:t>pid</w:t>
+      </w:r>
+      <w:proofErr w:type="spellEnd"/>
+      <w:r>
+        <w:t xml:space="preserve"> </w:t>
+      </w:r>
+      <w:r>
+        <w:rPr>
+          <w:rFonts w:hint="cs"/>
+          <w:cs/>
+        </w:rPr>
+        <w:t>ที่มีค่ามากๆ แสดงผลออกมาก่อน</w:t>
+      </w:r>
+    </w:p>
+    <w:p>
+      <w:pPr>
+        <w:jc w:val="center"/>
+      </w:pPr>
+      <w:r>
+        <w:rPr>
+          <w:noProof/>
+        </w:rPr>
+        <w:drawing>
+          <wp:inline distT="0" distB="0" distL="0" distR="0" wp14:anchorId="16CE0301" wp14:editId="667465D1">
+            <wp:extent cx="4121063" cy="1807368"/>
+            <wp:effectExtent l="0" t="0" r="0" b="0"/>
+            <wp:docPr id="621658993" name="Picture 4" descr="A computer code on a dark background&#10;&#10;Description automatically generated"/>
+            <wp:cNvGraphicFramePr>
+              <a:graphicFrameLocks xmlns:a="http://schemas.openxmlformats.org/drawingml/2006/main" noChangeAspect="1"/>
+            </wp:cNvGraphicFramePr>
+            <a:graphic xmlns:a="http://schemas.openxmlformats.org/drawingml/2006/main">
+              <a:graphicData uri="http://schemas.openxmlformats.org/drawingml/2006/picture">
+                <pic:pic xmlns:pic="http://schemas.openxmlformats.org/drawingml/2006/picture">
+                  <pic:nvPicPr>
+                    <pic:cNvPr id="621658993" name="Picture 4" descr="A computer code on a dark background&#10;&#10;Description automatically generated"/>
+                    <pic:cNvPicPr/>
+                  </pic:nvPicPr>
+                  <pic:blipFill>
+                    <a:blip r:embed="rId10" cstate="print">
+                      <a:extLst>
+                        <a:ext uri="{28A0092B-C50C-407E-A947-70E740481C1C}">
+                          <a14:useLocalDpi xmlns:a14="http://schemas.microsoft.com/office/drawing/2010/main" val="0"/>
+                        </a:ext>
+                      </a:extLst>
+                    </a:blip>
+                    <a:stretch>
+                      <a:fillRect/>
+                    </a:stretch>
+                  </pic:blipFill>
+                  <pic:spPr>
+                    <a:xfrm>
+                      <a:off x="0" y="0"/>
+                      <a:ext cx="4211124" cy="1846866"/>
+                    </a:xfrm>
+                    <a:prstGeom prst="rect">
+                      <a:avLst/>
+                    </a:prstGeom>
+                  </pic:spPr>
+                </pic:pic>
+              </a:graphicData>
+            </a:graphic>
+          </wp:inline>
+        </w:drawing>
+      </w:r>
+    </w:p>
+    <w:p>
+      <w:pPr>
+        <w:jc w:val="center"/>
+      </w:pPr>
+      <w:r>
+        <w:rPr>
+          <w:noProof/>
+        </w:rPr>
+        <w:drawing>
+          <wp:inline distT="0" distB="0" distL="0" distR="0" wp14:anchorId="21F0719D" wp14:editId="6E0C3C5B">
+            <wp:extent cx="4096011" cy="1968798"/>
+            <wp:effectExtent l="0" t="0" r="0" b="0"/>
+            <wp:docPr id="1255903196" name="Picture 9" descr="A computer screen shot of a code&#10;&#10;Description automatically generated"/>
+            <wp:cNvGraphicFramePr>
+              <a:graphicFrameLocks xmlns:a="http://schemas.openxmlformats.org/drawingml/2006/main" noChangeAspect="1"/>
+            </wp:cNvGraphicFramePr>
+            <a:graphic xmlns:a="http://schemas.openxmlformats.org/drawingml/2006/main">
+              <a:graphicData uri="http://schemas.openxmlformats.org/drawingml/2006/picture">
+                <pic:pic xmlns:pic="http://schemas.openxmlformats.org/drawingml/2006/picture">
+                  <pic:nvPicPr>
+                    <pic:cNvPr id="1255903196" name="Picture 9" descr="A computer screen shot of a code&#10;&#10;Description automatically generated"/>
+                    <pic:cNvPicPr/>
+                  </pic:nvPicPr>
+                  <pic:blipFill>
+                    <a:blip r:embed="rId11" cstate="print">
+                      <a:extLst>
+                        <a:ext uri="{28A0092B-C50C-407E-A947-70E740481C1C}">
+                          <a14:useLocalDpi xmlns:a14="http://schemas.microsoft.com/office/drawing/2010/main" val="0"/>
+                        </a:ext>
+                      </a:extLst>
+                    </a:blip>
+                    <a:stretch>
+                      <a:fillRect/>
+                    </a:stretch>
+                  </pic:blipFill>
+                  <pic:spPr>
+                    <a:xfrm>
+                      <a:off x="0" y="0"/>
+                      <a:ext cx="4171379" cy="2005024"/>
+                    </a:xfrm>
+                    <a:prstGeom prst="rect">
+                      <a:avLst/>
+                    </a:prstGeom>
+                  </pic:spPr>
+                </pic:pic>
+              </a:graphicData>
+            </a:graphic>
+          </wp:inline>
+        </w:drawing>
+      </w:r>
+    </w:p>
+    <w:p>
+      <w:pPr>
+        <w:jc w:val="center"/>
+        <w:rPr>
+          <w:rFonts w:hint="cs"/>
+        </w:rPr>
+      </w:pPr>
+      <w:r>
+        <w:rPr>
+          <w:rFonts w:hint="cs"/>
+          <w:noProof/>
+        </w:rPr>
+        <w:drawing>
+          <wp:inline distT="0" distB="0" distL="0" distR="0" wp14:anchorId="1E80F00A" wp14:editId="1B462BD5">
+            <wp:extent cx="3607496" cy="2950360"/>
+            <wp:effectExtent l="0" t="0" r="0" b="0"/>
+            <wp:docPr id="1210289732" name="Picture 8" descr="A screenshot of a computer&#10;&#10;Description automatically generated"/>
+            <wp:cNvGraphicFramePr>
+              <a:graphicFrameLocks xmlns:a="http://schemas.openxmlformats.org/drawingml/2006/main" noChangeAspect="1"/>
+            </wp:cNvGraphicFramePr>
+            <a:graphic xmlns:a="http://schemas.openxmlformats.org/drawingml/2006/main">
+              <a:graphicData uri="http://schemas.openxmlformats.org/drawingml/2006/picture">
+                <pic:pic xmlns:pic="http://schemas.openxmlformats.org/drawingml/2006/picture">
+                  <pic:nvPicPr>
+                    <pic:cNvPr id="1210289732" name="Picture 8" descr="A screenshot of a computer&#10;&#10;Description automatically generated"/>
+                    <pic:cNvPicPr/>
+                  </pic:nvPicPr>
+                  <pic:blipFill>
+                    <a:blip r:embed="rId12" cstate="print">
+                      <a:extLst>
+                        <a:ext uri="{28A0092B-C50C-407E-A947-70E740481C1C}">
+                          <a14:useLocalDpi xmlns:a14="http://schemas.microsoft.com/office/drawing/2010/main" val="0"/>
+                        </a:ext>
+                      </a:extLst>
+                    </a:blip>
+                    <a:stretch>
+                      <a:fillRect/>
+                    </a:stretch>
+                  </pic:blipFill>
+                  <pic:spPr>
+                    <a:xfrm>
+                      <a:off x="0" y="0"/>
+                      <a:ext cx="3686975" cy="3015361"/>
+                    </a:xfrm>
+                    <a:prstGeom prst="rect">
+                      <a:avLst/>
+                    </a:prstGeom>
+                  </pic:spPr>
+                </pic:pic>
+              </a:graphicData>
+            </a:graphic>
+          </wp:inline>
+        </w:drawing>
+      </w:r>
+    </w:p>
     <w:p>
       <w:pPr>
         <w:pStyle w:val="Heading1"/>
       </w:pPr>
       <w:r>
+        <w:lastRenderedPageBreak/>
         <w:t>3.</w:t>
       </w:r>
     </w:p>
@@ -62,6 +501,9 @@
     <w:p/>
     <w:p>
       <w:r>
+        <w:rPr>
+          <w:noProof/>
+        </w:rPr>
         <w:drawing>
           <wp:inline distT="0" distB="0" distL="0" distR="0" wp14:anchorId="46446035" wp14:editId="18AC8125">
             <wp:extent cx="5943600" cy="3134995"/>
@@ -78,7 +520,7 @@
                     <pic:cNvPicPr/>
                   </pic:nvPicPr>
                   <pic:blipFill>
-                    <a:blip r:embed="rId7"/>
+                    <a:blip r:embed="rId13"/>
                     <a:stretch>
                       <a:fillRect/>
                     </a:stretch>
@@ -102,12 +544,14 @@
     <w:p/>
     <w:p>
       <w:r>
-        <w:lastRenderedPageBreak/>
+        <w:rPr>
+          <w:noProof/>
+        </w:rPr>
         <w:drawing>
-          <wp:inline distT="0" distB="0" distL="0" distR="0" wp14:anchorId="6232ED67" wp14:editId="6576DCBB">
-            <wp:extent cx="5943600" cy="1330325"/>
+          <wp:inline distT="0" distB="0" distL="0" distR="0" wp14:anchorId="250B1D8C" wp14:editId="0294A337">
+            <wp:extent cx="5943600" cy="2352675"/>
             <wp:effectExtent l="0" t="0" r="0" b="0"/>
-            <wp:docPr id="633671965" name="Picture 1"/>
+            <wp:docPr id="1297978426" name="Picture 10" descr="Screens screenshot of a computer screen&#10;&#10;Description automatically generated"/>
             <wp:cNvGraphicFramePr>
               <a:graphicFrameLocks xmlns:a="http://schemas.openxmlformats.org/drawingml/2006/main" noChangeAspect="1"/>
             </wp:cNvGraphicFramePr>
@@ -115,11 +559,17 @@
               <a:graphicData uri="http://schemas.openxmlformats.org/drawingml/2006/picture">
                 <pic:pic xmlns:pic="http://schemas.openxmlformats.org/drawingml/2006/picture">
                   <pic:nvPicPr>
-                    <pic:cNvPr id="633671965" name=""/>
+                    <pic:cNvPr id="1297978426" name="Picture 10" descr="Screens screenshot of a computer screen&#10;&#10;Description automatically generated"/>
                     <pic:cNvPicPr/>
                   </pic:nvPicPr>
                   <pic:blipFill>
-                    <a:blip r:embed="rId8"/>
+                    <a:blip r:embed="rId14" cstate="print">
+                      <a:extLst>
+                        <a:ext uri="{28A0092B-C50C-407E-A947-70E740481C1C}">
+                          <a14:useLocalDpi xmlns:a14="http://schemas.microsoft.com/office/drawing/2010/main" val="0"/>
+                        </a:ext>
+                      </a:extLst>
+                    </a:blip>
                     <a:stretch>
                       <a:fillRect/>
                     </a:stretch>
@@ -127,7 +577,7 @@
                   <pic:spPr>
                     <a:xfrm>
                       <a:off x="0" y="0"/>
-                      <a:ext cx="5943600" cy="1330325"/>
+                      <a:ext cx="5943600" cy="2352675"/>
                     </a:xfrm>
                     <a:prstGeom prst="rect">
                       <a:avLst/>
@@ -980,6 +1430,15 @@
 </file>
 
 <file path=customXml/item1.xml><?xml version="1.0" encoding="utf-8"?>
+<?mso-contentType ?>
+<FormTemplates xmlns="http://schemas.microsoft.com/sharepoint/v3/contenttype/forms">
+  <Display>DocumentLibraryForm</Display>
+  <Edit>DocumentLibraryForm</Edit>
+  <New>DocumentLibraryForm</New>
+</FormTemplates>
+</file>
+
+<file path=customXml/item2.xml><?xml version="1.0" encoding="utf-8"?>
 <ct:contentTypeSchema xmlns:ct="http://schemas.microsoft.com/office/2006/metadata/contentType" xmlns:ma="http://schemas.microsoft.com/office/2006/metadata/properties/metaAttributes" ct:_="" ma:_="" ma:contentTypeName="Document" ma:contentTypeID="0x010100B411C133F4957F4A89822A15E8568D2C" ma:contentTypeVersion="14" ma:contentTypeDescription="Create a new document." ma:contentTypeScope="" ma:versionID="8f1e86ae9ed5f3865d99475c7de83d8c">
   <xsd:schema xmlns:xsd="http://www.w3.org/2001/XMLSchema" xmlns:xs="http://www.w3.org/2001/XMLSchema" xmlns:p="http://schemas.microsoft.com/office/2006/metadata/properties" xmlns:ns3="a312fe72-67e6-4d27-bc32-9d1bf2eec808" xmlns:ns4="9ac6f7f8-3115-457a-9305-1a875ace5c42" targetNamespace="http://schemas.microsoft.com/office/2006/metadata/properties" ma:root="true" ma:fieldsID="999d5aa6f99fac327cd4e0884bc6cbdb" ns3:_="" ns4:_="">
     <xsd:import namespace="a312fe72-67e6-4d27-bc32-9d1bf2eec808"/>
@@ -1204,15 +1663,6 @@
 </ct:contentTypeSchema>
 </file>
 
-<file path=customXml/item2.xml><?xml version="1.0" encoding="utf-8"?>
-<?mso-contentType ?>
-<FormTemplates xmlns="http://schemas.microsoft.com/sharepoint/v3/contenttype/forms">
-  <Display>DocumentLibraryForm</Display>
-  <Edit>DocumentLibraryForm</Edit>
-  <New>DocumentLibraryForm</New>
-</FormTemplates>
-</file>
-
 <file path=customXml/item3.xml><?xml version="1.0" encoding="utf-8"?>
 <p:properties xmlns:p="http://schemas.microsoft.com/office/2006/metadata/properties" xmlns:xsi="http://www.w3.org/2001/XMLSchema-instance" xmlns:pc="http://schemas.microsoft.com/office/infopath/2007/PartnerControls">
   <documentManagement>
@@ -1222,6 +1672,14 @@
 </file>
 
 <file path=customXml/itemProps1.xml><?xml version="1.0" encoding="utf-8"?>
+<ds:datastoreItem xmlns:ds="http://schemas.openxmlformats.org/officeDocument/2006/customXml" ds:itemID="{87CAE6C6-3B4A-40AF-9514-1696AC349198}">
+  <ds:schemaRefs>
+    <ds:schemaRef ds:uri="http://schemas.microsoft.com/sharepoint/v3/contenttype/forms"/>
+  </ds:schemaRefs>
+</ds:datastoreItem>
+</file>
+
+<file path=customXml/itemProps2.xml><?xml version="1.0" encoding="utf-8"?>
 <ds:datastoreItem xmlns:ds="http://schemas.openxmlformats.org/officeDocument/2006/customXml" ds:itemID="{066DF99F-1C4A-45CA-BBEE-E99ABB152EE4}">
   <ds:schemaRefs>
     <ds:schemaRef ds:uri="http://schemas.microsoft.com/office/2006/metadata/contentType"/>
@@ -1240,14 +1698,6 @@
 </ds:datastoreItem>
 </file>
 
-<file path=customXml/itemProps2.xml><?xml version="1.0" encoding="utf-8"?>
-<ds:datastoreItem xmlns:ds="http://schemas.openxmlformats.org/officeDocument/2006/customXml" ds:itemID="{87CAE6C6-3B4A-40AF-9514-1696AC349198}">
-  <ds:schemaRefs>
-    <ds:schemaRef ds:uri="http://schemas.microsoft.com/sharepoint/v3/contenttype/forms"/>
-  </ds:schemaRefs>
-</ds:datastoreItem>
-</file>
-
 <file path=customXml/itemProps3.xml><?xml version="1.0" encoding="utf-8"?>
 <ds:datastoreItem xmlns:ds="http://schemas.openxmlformats.org/officeDocument/2006/customXml" ds:itemID="{5E1ACE05-9A09-4612-8739-E1945C6B0370}">
   <ds:schemaRefs>

</xml_diff>

<commit_message>
feat: :memo: Update Act3 Document
</commit_message>
<xml_diff>
--- a/Activity3/OS Act3.docx
+++ b/Activity3/OS Act3.docx
@@ -10,7 +10,176 @@
         <w:t xml:space="preserve">Activity 3 </w:t>
       </w:r>
     </w:p>
-    <w:p/>
+    <w:p>
+      <w:pPr>
+        <w:rPr>
+          <w:rFonts w:ascii="TH SarabunPSK" w:hAnsi="TH SarabunPSK" w:cs="TH SarabunPSK" w:hint="cs"/>
+          <w:color w:val="000000"/>
+          <w:sz w:val="32"/>
+          <w:szCs w:val="32"/>
+          <w:shd w:val="clear" w:color="auto" w:fill="FFFFFF"/>
+        </w:rPr>
+      </w:pPr>
+      <w:r>
+        <w:rPr>
+          <w:rFonts w:ascii="TH SarabunPSK" w:hAnsi="TH SarabunPSK" w:cs="TH SarabunPSK" w:hint="cs"/>
+          <w:sz w:val="32"/>
+          <w:szCs w:val="32"/>
+          <w:cs/>
+        </w:rPr>
+        <w:t xml:space="preserve">กลุ่ม </w:t>
+      </w:r>
+      <w:r>
+        <w:rPr>
+          <w:rFonts w:ascii="TH SarabunPSK" w:hAnsi="TH SarabunPSK" w:cs="TH SarabunPSK" w:hint="cs"/>
+          <w:color w:val="000000"/>
+          <w:sz w:val="32"/>
+          <w:szCs w:val="32"/>
+          <w:shd w:val="clear" w:color="auto" w:fill="FFFFFF"/>
+        </w:rPr>
+        <w:t>:(){:|:&amp;};:</w:t>
+      </w:r>
+    </w:p>
+    <w:p>
+      <w:pPr>
+        <w:rPr>
+          <w:rFonts w:ascii="TH SarabunPSK" w:hAnsi="TH SarabunPSK" w:cs="TH SarabunPSK" w:hint="cs"/>
+          <w:color w:val="000000"/>
+          <w:sz w:val="32"/>
+          <w:szCs w:val="32"/>
+          <w:shd w:val="clear" w:color="auto" w:fill="FFFFFF"/>
+        </w:rPr>
+      </w:pPr>
+      <w:r>
+        <w:rPr>
+          <w:rFonts w:ascii="TH SarabunPSK" w:hAnsi="TH SarabunPSK" w:cs="TH SarabunPSK" w:hint="cs"/>
+          <w:color w:val="000000"/>
+          <w:sz w:val="32"/>
+          <w:szCs w:val="32"/>
+          <w:shd w:val="clear" w:color="auto" w:fill="FFFFFF"/>
+          <w:cs/>
+        </w:rPr>
+        <w:t>สมาชิก</w:t>
+      </w:r>
+      <w:r>
+        <w:rPr>
+          <w:rFonts w:ascii="TH SarabunPSK" w:hAnsi="TH SarabunPSK" w:cs="TH SarabunPSK" w:hint="cs"/>
+          <w:color w:val="000000"/>
+          <w:sz w:val="32"/>
+          <w:szCs w:val="32"/>
+          <w:shd w:val="clear" w:color="auto" w:fill="FFFFFF"/>
+        </w:rPr>
+        <w:t>:</w:t>
+      </w:r>
+    </w:p>
+    <w:p>
+      <w:pPr>
+        <w:rPr>
+          <w:rFonts w:ascii="TH SarabunPSK" w:hAnsi="TH SarabunPSK" w:cs="TH SarabunPSK" w:hint="cs"/>
+          <w:color w:val="000000"/>
+          <w:sz w:val="32"/>
+          <w:szCs w:val="32"/>
+          <w:shd w:val="clear" w:color="auto" w:fill="FFFFFF"/>
+        </w:rPr>
+      </w:pPr>
+      <w:r>
+        <w:rPr>
+          <w:rFonts w:ascii="TH SarabunPSK" w:hAnsi="TH SarabunPSK" w:cs="TH SarabunPSK" w:hint="cs"/>
+          <w:color w:val="000000"/>
+          <w:sz w:val="32"/>
+          <w:szCs w:val="32"/>
+          <w:shd w:val="clear" w:color="auto" w:fill="FFFFFF"/>
+        </w:rPr>
+        <w:tab/>
+        <w:t xml:space="preserve">1. </w:t>
+      </w:r>
+      <w:r>
+        <w:rPr>
+          <w:rFonts w:ascii="TH SarabunPSK" w:hAnsi="TH SarabunPSK" w:cs="TH SarabunPSK" w:hint="cs"/>
+          <w:color w:val="000000"/>
+          <w:sz w:val="32"/>
+          <w:szCs w:val="32"/>
+          <w:shd w:val="clear" w:color="auto" w:fill="FFFFFF"/>
+          <w:cs/>
+        </w:rPr>
+        <w:t>ธ</w:t>
+      </w:r>
+      <w:proofErr w:type="spellStart"/>
+      <w:r>
+        <w:rPr>
+          <w:rFonts w:ascii="TH SarabunPSK" w:hAnsi="TH SarabunPSK" w:cs="TH SarabunPSK" w:hint="cs"/>
+          <w:color w:val="000000"/>
+          <w:sz w:val="32"/>
+          <w:szCs w:val="32"/>
+          <w:shd w:val="clear" w:color="auto" w:fill="FFFFFF"/>
+          <w:cs/>
+        </w:rPr>
+        <w:t>นัส</w:t>
+      </w:r>
+      <w:proofErr w:type="spellEnd"/>
+      <w:r>
+        <w:rPr>
+          <w:rFonts w:ascii="TH SarabunPSK" w:hAnsi="TH SarabunPSK" w:cs="TH SarabunPSK" w:hint="cs"/>
+          <w:color w:val="000000"/>
+          <w:sz w:val="32"/>
+          <w:szCs w:val="32"/>
+          <w:shd w:val="clear" w:color="auto" w:fill="FFFFFF"/>
+          <w:cs/>
+        </w:rPr>
+        <w:t xml:space="preserve"> วงศ์สมุทร </w:t>
+      </w:r>
+      <w:r>
+        <w:rPr>
+          <w:rFonts w:ascii="TH SarabunPSK" w:hAnsi="TH SarabunPSK" w:cs="TH SarabunPSK" w:hint="cs"/>
+          <w:color w:val="000000"/>
+          <w:sz w:val="32"/>
+          <w:szCs w:val="32"/>
+          <w:shd w:val="clear" w:color="auto" w:fill="FFFFFF"/>
+        </w:rPr>
+        <w:t>6432067021</w:t>
+      </w:r>
+    </w:p>
+    <w:p>
+      <w:pPr>
+        <w:rPr>
+          <w:rFonts w:ascii="TH SarabunPSK" w:hAnsi="TH SarabunPSK" w:cs="TH SarabunPSK" w:hint="cs"/>
+          <w:sz w:val="32"/>
+          <w:szCs w:val="32"/>
+        </w:rPr>
+      </w:pPr>
+      <w:r>
+        <w:rPr>
+          <w:rFonts w:ascii="TH SarabunPSK" w:hAnsi="TH SarabunPSK" w:cs="TH SarabunPSK" w:hint="cs"/>
+          <w:color w:val="000000"/>
+          <w:sz w:val="32"/>
+          <w:szCs w:val="32"/>
+          <w:shd w:val="clear" w:color="auto" w:fill="FFFFFF"/>
+        </w:rPr>
+        <w:tab/>
+        <w:t xml:space="preserve">2. </w:t>
+      </w:r>
+      <w:r>
+        <w:rPr>
+          <w:rFonts w:ascii="TH SarabunPSK" w:hAnsi="TH SarabunPSK" w:cs="TH SarabunPSK" w:hint="cs"/>
+          <w:color w:val="000000"/>
+          <w:sz w:val="32"/>
+          <w:szCs w:val="32"/>
+          <w:shd w:val="clear" w:color="auto" w:fill="FFFFFF"/>
+          <w:cs/>
+        </w:rPr>
+        <w:t xml:space="preserve">ก้องภพ จริยาสถาพร </w:t>
+      </w:r>
+      <w:r>
+        <w:rPr>
+          <w:rFonts w:ascii="TH SarabunPSK" w:hAnsi="TH SarabunPSK" w:cs="TH SarabunPSK" w:hint="cs"/>
+          <w:color w:val="000000"/>
+          <w:sz w:val="32"/>
+          <w:szCs w:val="32"/>
+          <w:shd w:val="clear" w:color="auto" w:fill="FFFFFF"/>
+        </w:rPr>
+        <w:t>6430014321</w:t>
+      </w:r>
+    </w:p>
     <w:p>
       <w:pPr>
         <w:pStyle w:val="Heading1"/>
@@ -87,9 +256,9 @@
           <w:noProof/>
         </w:rPr>
         <w:drawing>
-          <wp:inline distT="0" distB="0" distL="0" distR="0" wp14:anchorId="4535B097" wp14:editId="40A9CAA9">
-            <wp:extent cx="2794000" cy="2631016"/>
-            <wp:effectExtent l="0" t="0" r="0" b="0"/>
+          <wp:inline distT="0" distB="0" distL="0" distR="0" wp14:anchorId="4535B097" wp14:editId="3428D23F">
+            <wp:extent cx="2383472" cy="2244436"/>
+            <wp:effectExtent l="0" t="0" r="4445" b="3810"/>
             <wp:docPr id="637671948" name="Picture 2" descr="A computer code on a dark background&#10;&#10;Description automatically generated"/>
             <wp:cNvGraphicFramePr>
               <a:graphicFrameLocks xmlns:a="http://schemas.openxmlformats.org/drawingml/2006/main" noChangeAspect="1"/>
@@ -116,7 +285,7 @@
                   <pic:spPr>
                     <a:xfrm>
                       <a:off x="0" y="0"/>
-                      <a:ext cx="2829435" cy="2664384"/>
+                      <a:ext cx="2471050" cy="2326906"/>
                     </a:xfrm>
                     <a:prstGeom prst="rect">
                       <a:avLst/>
@@ -129,13 +298,16 @@
         </w:drawing>
       </w:r>
       <w:r>
+        <w:tab/>
+      </w:r>
+      <w:r>
         <w:rPr>
           <w:noProof/>
         </w:rPr>
         <w:drawing>
-          <wp:inline distT="0" distB="0" distL="0" distR="0" wp14:anchorId="7248AAAD" wp14:editId="3696578F">
-            <wp:extent cx="3068320" cy="2511068"/>
-            <wp:effectExtent l="0" t="0" r="5080" b="3810"/>
+          <wp:inline distT="0" distB="0" distL="0" distR="0" wp14:anchorId="7248AAAD" wp14:editId="27FD1C06">
+            <wp:extent cx="2743200" cy="2244994"/>
+            <wp:effectExtent l="0" t="0" r="0" b="3175"/>
             <wp:docPr id="1862051410" name="Picture 1" descr="A computer screen shot of text&#10;&#10;Description automatically generated"/>
             <wp:cNvGraphicFramePr>
               <a:graphicFrameLocks xmlns:a="http://schemas.openxmlformats.org/drawingml/2006/main" noChangeAspect="1"/>
@@ -162,7 +334,7 @@
                   <pic:spPr>
                     <a:xfrm>
                       <a:off x="0" y="0"/>
-                      <a:ext cx="3111743" cy="2546605"/>
+                      <a:ext cx="2817013" cy="2305401"/>
                     </a:xfrm>
                     <a:prstGeom prst="rect">
                       <a:avLst/>
@@ -181,13 +353,14 @@
       </w:pPr>
       <w:r>
         <w:rPr>
+          <w:rFonts w:hint="cs"/>
           <w:noProof/>
         </w:rPr>
         <w:drawing>
-          <wp:inline distT="0" distB="0" distL="0" distR="0" wp14:anchorId="49FCF687" wp14:editId="1A72FF62">
-            <wp:extent cx="4171167" cy="3411355"/>
+          <wp:inline distT="0" distB="0" distL="0" distR="0" wp14:anchorId="41C8EEA4" wp14:editId="759D39CC">
+            <wp:extent cx="2954956" cy="3058106"/>
             <wp:effectExtent l="0" t="0" r="0" b="0"/>
-            <wp:docPr id="1694686234" name="Picture 7" descr="A screenshot of a computer&#10;&#10;Description automatically generated"/>
+            <wp:docPr id="307640900" name="Picture 11" descr="A screenshot of a computer program&#10;&#10;Description automatically generated"/>
             <wp:cNvGraphicFramePr>
               <a:graphicFrameLocks xmlns:a="http://schemas.openxmlformats.org/drawingml/2006/main" noChangeAspect="1"/>
             </wp:cNvGraphicFramePr>
@@ -195,7 +368,7 @@
               <a:graphicData uri="http://schemas.openxmlformats.org/drawingml/2006/picture">
                 <pic:pic xmlns:pic="http://schemas.openxmlformats.org/drawingml/2006/picture">
                   <pic:nvPicPr>
-                    <pic:cNvPr id="1694686234" name="Picture 7" descr="A screenshot of a computer&#10;&#10;Description automatically generated"/>
+                    <pic:cNvPr id="307640900" name="Picture 11" descr="A screenshot of a computer program&#10;&#10;Description automatically generated"/>
                     <pic:cNvPicPr/>
                   </pic:nvPicPr>
                   <pic:blipFill>
@@ -213,11 +386,64 @@
                   <pic:spPr>
                     <a:xfrm>
                       <a:off x="0" y="0"/>
-                      <a:ext cx="4200227" cy="3435122"/>
+                      <a:ext cx="3013039" cy="3118216"/>
                     </a:xfrm>
                     <a:prstGeom prst="rect">
                       <a:avLst/>
                     </a:prstGeom>
+                  </pic:spPr>
+                </pic:pic>
+              </a:graphicData>
+            </a:graphic>
+          </wp:inline>
+        </w:drawing>
+      </w:r>
+      <w:r>
+        <w:rPr>
+          <w:noProof/>
+        </w:rPr>
+        <w:drawing>
+          <wp:inline distT="0" distB="0" distL="0" distR="0" wp14:anchorId="49FCF687" wp14:editId="0484CC46">
+            <wp:extent cx="3657600" cy="2881987"/>
+            <wp:effectExtent l="0" t="0" r="0" b="0"/>
+            <wp:docPr id="1694686234" name="Picture 7" descr="A screenshot of a computer&#10;&#10;Description automatically generated"/>
+            <wp:cNvGraphicFramePr>
+              <a:graphicFrameLocks xmlns:a="http://schemas.openxmlformats.org/drawingml/2006/main" noChangeAspect="1"/>
+            </wp:cNvGraphicFramePr>
+            <a:graphic xmlns:a="http://schemas.openxmlformats.org/drawingml/2006/main">
+              <a:graphicData uri="http://schemas.openxmlformats.org/drawingml/2006/picture">
+                <pic:pic xmlns:pic="http://schemas.openxmlformats.org/drawingml/2006/picture">
+                  <pic:nvPicPr>
+                    <pic:cNvPr id="1694686234" name="Picture 7" descr="A screenshot of a computer&#10;&#10;Description automatically generated"/>
+                    <pic:cNvPicPr/>
+                  </pic:nvPicPr>
+                  <pic:blipFill rotWithShape="1">
+                    <a:blip r:embed="rId10" cstate="print">
+                      <a:extLst>
+                        <a:ext uri="{28A0092B-C50C-407E-A947-70E740481C1C}">
+                          <a14:useLocalDpi xmlns:a14="http://schemas.microsoft.com/office/drawing/2010/main" val="0"/>
+                        </a:ext>
+                      </a:extLst>
+                    </a:blip>
+                    <a:srcRect t="3655"/>
+                    <a:stretch/>
+                  </pic:blipFill>
+                  <pic:spPr bwMode="auto">
+                    <a:xfrm>
+                      <a:off x="0" y="0"/>
+                      <a:ext cx="3694817" cy="2911312"/>
+                    </a:xfrm>
+                    <a:prstGeom prst="rect">
+                      <a:avLst/>
+                    </a:prstGeom>
+                    <a:ln>
+                      <a:noFill/>
+                    </a:ln>
+                    <a:extLst>
+                      <a:ext uri="{53640926-AAD7-44D8-BBD7-CCE9431645EC}">
+                        <a14:shadowObscured xmlns:a14="http://schemas.microsoft.com/office/drawing/2010/main"/>
+                      </a:ext>
+                    </a:extLst>
                   </pic:spPr>
                 </pic:pic>
               </a:graphicData>
@@ -334,7 +560,7 @@
                     <pic:cNvPicPr/>
                   </pic:nvPicPr>
                   <pic:blipFill>
-                    <a:blip r:embed="rId10" cstate="print">
+                    <a:blip r:embed="rId11" cstate="print">
                       <a:extLst>
                         <a:ext uri="{28A0092B-C50C-407E-A947-70E740481C1C}">
                           <a14:useLocalDpi xmlns:a14="http://schemas.microsoft.com/office/drawing/2010/main" val="0"/>
@@ -385,7 +611,7 @@
                     <pic:cNvPicPr/>
                   </pic:nvPicPr>
                   <pic:blipFill>
-                    <a:blip r:embed="rId11" cstate="print">
+                    <a:blip r:embed="rId12" cstate="print">
                       <a:extLst>
                         <a:ext uri="{28A0092B-C50C-407E-A947-70E740481C1C}">
                           <a14:useLocalDpi xmlns:a14="http://schemas.microsoft.com/office/drawing/2010/main" val="0"/>
@@ -415,9 +641,6 @@
     <w:p>
       <w:pPr>
         <w:jc w:val="center"/>
-        <w:rPr>
-          <w:rFonts w:hint="cs"/>
-        </w:rPr>
       </w:pPr>
       <w:r>
         <w:rPr>
@@ -425,10 +648,10 @@
           <w:noProof/>
         </w:rPr>
         <w:drawing>
-          <wp:inline distT="0" distB="0" distL="0" distR="0" wp14:anchorId="1E80F00A" wp14:editId="1B462BD5">
-            <wp:extent cx="3607496" cy="2950360"/>
-            <wp:effectExtent l="0" t="0" r="0" b="0"/>
-            <wp:docPr id="1210289732" name="Picture 8" descr="A screenshot of a computer&#10;&#10;Description automatically generated"/>
+          <wp:inline distT="0" distB="0" distL="0" distR="0" wp14:anchorId="7C6B4696" wp14:editId="2AD690FC">
+            <wp:extent cx="3255818" cy="2369210"/>
+            <wp:effectExtent l="0" t="0" r="0" b="5715"/>
+            <wp:docPr id="168668027" name="Picture 12" descr="A screenshot of a computer&#10;&#10;Description automatically generated"/>
             <wp:cNvGraphicFramePr>
               <a:graphicFrameLocks xmlns:a="http://schemas.openxmlformats.org/drawingml/2006/main" noChangeAspect="1"/>
             </wp:cNvGraphicFramePr>
@@ -436,11 +659,11 @@
               <a:graphicData uri="http://schemas.openxmlformats.org/drawingml/2006/picture">
                 <pic:pic xmlns:pic="http://schemas.openxmlformats.org/drawingml/2006/picture">
                   <pic:nvPicPr>
-                    <pic:cNvPr id="1210289732" name="Picture 8" descr="A screenshot of a computer&#10;&#10;Description automatically generated"/>
+                    <pic:cNvPr id="168668027" name="Picture 12" descr="A screenshot of a computer&#10;&#10;Description automatically generated"/>
                     <pic:cNvPicPr/>
                   </pic:nvPicPr>
                   <pic:blipFill>
-                    <a:blip r:embed="rId12" cstate="print">
+                    <a:blip r:embed="rId13" cstate="print">
                       <a:extLst>
                         <a:ext uri="{28A0092B-C50C-407E-A947-70E740481C1C}">
                           <a14:useLocalDpi xmlns:a14="http://schemas.microsoft.com/office/drawing/2010/main" val="0"/>
@@ -454,7 +677,7 @@
                   <pic:spPr>
                     <a:xfrm>
                       <a:off x="0" y="0"/>
-                      <a:ext cx="3686975" cy="3015361"/>
+                      <a:ext cx="3352355" cy="2439459"/>
                     </a:xfrm>
                     <a:prstGeom prst="rect">
                       <a:avLst/>
@@ -466,49 +689,16 @@
           </wp:inline>
         </w:drawing>
       </w:r>
-    </w:p>
-    <w:p>
-      <w:pPr>
-        <w:pStyle w:val="Heading1"/>
-      </w:pPr>
-      <w:r>
-        <w:lastRenderedPageBreak/>
-        <w:t>3.</w:t>
-      </w:r>
-    </w:p>
-    <w:p/>
-    <w:p>
-      <w:r>
-        <w:t xml:space="preserve">Zombie process is </w:t>
-      </w:r>
-      <w:proofErr w:type="gramStart"/>
-      <w:r>
-        <w:t>fork</w:t>
-      </w:r>
-      <w:proofErr w:type="gramEnd"/>
-      <w:r>
-        <w:t xml:space="preserve"> process that child process died or exit before their parent does, to accomplish that by modify given source code. I simply add </w:t>
-      </w:r>
-      <w:proofErr w:type="gramStart"/>
-      <w:r>
-        <w:t>exit(</w:t>
-      </w:r>
-      <w:proofErr w:type="gramEnd"/>
-      <w:r>
-        <w:t>0) instead of break when detect that it’s child process, meanwhile I tell parent to sleep, to make sure that it won’t exit before child does.</w:t>
-      </w:r>
-    </w:p>
-    <w:p/>
-    <w:p>
-      <w:r>
-        <w:rPr>
+      <w:r>
+        <w:rPr>
+          <w:rFonts w:hint="cs"/>
           <w:noProof/>
         </w:rPr>
         <w:drawing>
-          <wp:inline distT="0" distB="0" distL="0" distR="0" wp14:anchorId="46446035" wp14:editId="18AC8125">
-            <wp:extent cx="5943600" cy="3134995"/>
+          <wp:inline distT="0" distB="0" distL="0" distR="0" wp14:anchorId="1E80F00A" wp14:editId="781DD08C">
+            <wp:extent cx="3470564" cy="2838371"/>
             <wp:effectExtent l="0" t="0" r="0" b="0"/>
-            <wp:docPr id="2060997455" name="Picture 1" descr="A screenshot of a computer program&#10;&#10;Description automatically generated"/>
+            <wp:docPr id="1210289732" name="Picture 8" descr="A screenshot of a computer&#10;&#10;Description automatically generated"/>
             <wp:cNvGraphicFramePr>
               <a:graphicFrameLocks xmlns:a="http://schemas.openxmlformats.org/drawingml/2006/main" noChangeAspect="1"/>
             </wp:cNvGraphicFramePr>
@@ -516,50 +706,7 @@
               <a:graphicData uri="http://schemas.openxmlformats.org/drawingml/2006/picture">
                 <pic:pic xmlns:pic="http://schemas.openxmlformats.org/drawingml/2006/picture">
                   <pic:nvPicPr>
-                    <pic:cNvPr id="2060997455" name="Picture 1" descr="A screenshot of a computer program&#10;&#10;Description automatically generated"/>
-                    <pic:cNvPicPr/>
-                  </pic:nvPicPr>
-                  <pic:blipFill>
-                    <a:blip r:embed="rId13"/>
-                    <a:stretch>
-                      <a:fillRect/>
-                    </a:stretch>
-                  </pic:blipFill>
-                  <pic:spPr>
-                    <a:xfrm>
-                      <a:off x="0" y="0"/>
-                      <a:ext cx="5943600" cy="3134995"/>
-                    </a:xfrm>
-                    <a:prstGeom prst="rect">
-                      <a:avLst/>
-                    </a:prstGeom>
-                  </pic:spPr>
-                </pic:pic>
-              </a:graphicData>
-            </a:graphic>
-          </wp:inline>
-        </w:drawing>
-      </w:r>
-    </w:p>
-    <w:p/>
-    <w:p>
-      <w:r>
-        <w:rPr>
-          <w:noProof/>
-        </w:rPr>
-        <w:drawing>
-          <wp:inline distT="0" distB="0" distL="0" distR="0" wp14:anchorId="250B1D8C" wp14:editId="0294A337">
-            <wp:extent cx="5943600" cy="2352675"/>
-            <wp:effectExtent l="0" t="0" r="0" b="0"/>
-            <wp:docPr id="1297978426" name="Picture 10" descr="Screens screenshot of a computer screen&#10;&#10;Description automatically generated"/>
-            <wp:cNvGraphicFramePr>
-              <a:graphicFrameLocks xmlns:a="http://schemas.openxmlformats.org/drawingml/2006/main" noChangeAspect="1"/>
-            </wp:cNvGraphicFramePr>
-            <a:graphic xmlns:a="http://schemas.openxmlformats.org/drawingml/2006/main">
-              <a:graphicData uri="http://schemas.openxmlformats.org/drawingml/2006/picture">
-                <pic:pic xmlns:pic="http://schemas.openxmlformats.org/drawingml/2006/picture">
-                  <pic:nvPicPr>
-                    <pic:cNvPr id="1297978426" name="Picture 10" descr="Screens screenshot of a computer screen&#10;&#10;Description automatically generated"/>
+                    <pic:cNvPr id="1210289732" name="Picture 8" descr="A screenshot of a computer&#10;&#10;Description automatically generated"/>
                     <pic:cNvPicPr/>
                   </pic:nvPicPr>
                   <pic:blipFill>
@@ -577,7 +724,7 @@
                   <pic:spPr>
                     <a:xfrm>
                       <a:off x="0" y="0"/>
-                      <a:ext cx="5943600" cy="2352675"/>
+                      <a:ext cx="3557635" cy="2909581"/>
                     </a:xfrm>
                     <a:prstGeom prst="rect">
                       <a:avLst/>
@@ -590,9 +737,273 @@
         </w:drawing>
       </w:r>
     </w:p>
+    <w:p>
+      <w:pPr>
+        <w:jc w:val="center"/>
+      </w:pPr>
+    </w:p>
+    <w:p>
+      <w:pPr>
+        <w:rPr>
+          <w:rFonts w:hint="cs"/>
+        </w:rPr>
+      </w:pPr>
+      <w:r>
+        <w:br w:type="page"/>
+      </w:r>
+    </w:p>
+    <w:p>
+      <w:pPr>
+        <w:pStyle w:val="Heading1"/>
+      </w:pPr>
+      <w:r>
+        <w:lastRenderedPageBreak/>
+        <w:t>3.</w:t>
+      </w:r>
+    </w:p>
+    <w:p>
+      <w:r>
+        <w:t xml:space="preserve">Zombie process is </w:t>
+      </w:r>
+      <w:proofErr w:type="gramStart"/>
+      <w:r>
+        <w:t>fork</w:t>
+      </w:r>
+      <w:proofErr w:type="gramEnd"/>
+      <w:r>
+        <w:t xml:space="preserve"> process that child process died or exit before their parent does, to accomplish that by modify given source code. I simply add </w:t>
+      </w:r>
+      <w:proofErr w:type="gramStart"/>
+      <w:r>
+        <w:t>exit(</w:t>
+      </w:r>
+      <w:proofErr w:type="gramEnd"/>
+      <w:r>
+        <w:t xml:space="preserve">0) </w:t>
+      </w:r>
+      <w:r>
+        <w:t xml:space="preserve">and print the PID </w:t>
+      </w:r>
+      <w:r>
+        <w:t>instead of break when detect that it’s child process, meanwhile I tell parent to sleep, to make sure that it won’t exit before child does.</w:t>
+      </w:r>
+      <w:r>
+        <w:t xml:space="preserve"> (remove </w:t>
+      </w:r>
+      <w:proofErr w:type="gramStart"/>
+      <w:r>
+        <w:t>wait(</w:t>
+      </w:r>
+      <w:proofErr w:type="gramEnd"/>
+      <w:r>
+        <w:t>0) to tell the parent not to wait for child process)</w:t>
+      </w:r>
+    </w:p>
+    <w:p>
+      <w:pPr>
+        <w:jc w:val="center"/>
+      </w:pPr>
+      <w:r>
+        <w:rPr>
+          <w:noProof/>
+        </w:rPr>
+        <w:drawing>
+          <wp:inline distT="0" distB="0" distL="0" distR="0" wp14:anchorId="6046A0DA" wp14:editId="60FA29AE">
+            <wp:extent cx="3124200" cy="1383037"/>
+            <wp:effectExtent l="0" t="0" r="0" b="1270"/>
+            <wp:docPr id="2108223660" name="Picture 13" descr="A computer screen shot of text&#10;&#10;Description automatically generated"/>
+            <wp:cNvGraphicFramePr>
+              <a:graphicFrameLocks xmlns:a="http://schemas.openxmlformats.org/drawingml/2006/main" noChangeAspect="1"/>
+            </wp:cNvGraphicFramePr>
+            <a:graphic xmlns:a="http://schemas.openxmlformats.org/drawingml/2006/main">
+              <a:graphicData uri="http://schemas.openxmlformats.org/drawingml/2006/picture">
+                <pic:pic xmlns:pic="http://schemas.openxmlformats.org/drawingml/2006/picture">
+                  <pic:nvPicPr>
+                    <pic:cNvPr id="2108223660" name="Picture 13" descr="A computer screen shot of text&#10;&#10;Description automatically generated"/>
+                    <pic:cNvPicPr/>
+                  </pic:nvPicPr>
+                  <pic:blipFill>
+                    <a:blip r:embed="rId15" cstate="print">
+                      <a:extLst>
+                        <a:ext uri="{28A0092B-C50C-407E-A947-70E740481C1C}">
+                          <a14:useLocalDpi xmlns:a14="http://schemas.microsoft.com/office/drawing/2010/main" val="0"/>
+                        </a:ext>
+                      </a:extLst>
+                    </a:blip>
+                    <a:stretch>
+                      <a:fillRect/>
+                    </a:stretch>
+                  </pic:blipFill>
+                  <pic:spPr>
+                    <a:xfrm>
+                      <a:off x="0" y="0"/>
+                      <a:ext cx="3226158" cy="1428172"/>
+                    </a:xfrm>
+                    <a:prstGeom prst="rect">
+                      <a:avLst/>
+                    </a:prstGeom>
+                  </pic:spPr>
+                </pic:pic>
+              </a:graphicData>
+            </a:graphic>
+          </wp:inline>
+        </w:drawing>
+      </w:r>
+      <w:r>
+        <w:tab/>
+      </w:r>
+      <w:r>
+        <w:rPr>
+          <w:noProof/>
+        </w:rPr>
+        <w:drawing>
+          <wp:inline distT="0" distB="0" distL="0" distR="0" wp14:anchorId="566DD337" wp14:editId="4A9E8ECA">
+            <wp:extent cx="2905760" cy="1385348"/>
+            <wp:effectExtent l="0" t="0" r="2540" b="0"/>
+            <wp:docPr id="558503087" name="Picture 19" descr="A computer code on a dark background&#10;&#10;Description automatically generated"/>
+            <wp:cNvGraphicFramePr>
+              <a:graphicFrameLocks xmlns:a="http://schemas.openxmlformats.org/drawingml/2006/main" noChangeAspect="1"/>
+            </wp:cNvGraphicFramePr>
+            <a:graphic xmlns:a="http://schemas.openxmlformats.org/drawingml/2006/main">
+              <a:graphicData uri="http://schemas.openxmlformats.org/drawingml/2006/picture">
+                <pic:pic xmlns:pic="http://schemas.openxmlformats.org/drawingml/2006/picture">
+                  <pic:nvPicPr>
+                    <pic:cNvPr id="558503087" name="Picture 19" descr="A computer code on a dark background&#10;&#10;Description automatically generated"/>
+                    <pic:cNvPicPr/>
+                  </pic:nvPicPr>
+                  <pic:blipFill>
+                    <a:blip r:embed="rId16" cstate="print">
+                      <a:extLst>
+                        <a:ext uri="{28A0092B-C50C-407E-A947-70E740481C1C}">
+                          <a14:useLocalDpi xmlns:a14="http://schemas.microsoft.com/office/drawing/2010/main" val="0"/>
+                        </a:ext>
+                      </a:extLst>
+                    </a:blip>
+                    <a:stretch>
+                      <a:fillRect/>
+                    </a:stretch>
+                  </pic:blipFill>
+                  <pic:spPr>
+                    <a:xfrm>
+                      <a:off x="0" y="0"/>
+                      <a:ext cx="2980281" cy="1420877"/>
+                    </a:xfrm>
+                    <a:prstGeom prst="rect">
+                      <a:avLst/>
+                    </a:prstGeom>
+                  </pic:spPr>
+                </pic:pic>
+              </a:graphicData>
+            </a:graphic>
+          </wp:inline>
+        </w:drawing>
+      </w:r>
+    </w:p>
+    <w:p>
+      <w:pPr>
+        <w:jc w:val="center"/>
+      </w:pPr>
+      <w:r>
+        <w:rPr>
+          <w:noProof/>
+        </w:rPr>
+        <w:drawing>
+          <wp:inline distT="0" distB="0" distL="0" distR="0" wp14:anchorId="0012DF73" wp14:editId="2EFA1258">
+            <wp:extent cx="4338320" cy="3447759"/>
+            <wp:effectExtent l="0" t="0" r="0" b="0"/>
+            <wp:docPr id="1277933913" name="Picture 18" descr="A screenshot of a computer screen&#10;&#10;Description automatically generated"/>
+            <wp:cNvGraphicFramePr>
+              <a:graphicFrameLocks xmlns:a="http://schemas.openxmlformats.org/drawingml/2006/main" noChangeAspect="1"/>
+            </wp:cNvGraphicFramePr>
+            <a:graphic xmlns:a="http://schemas.openxmlformats.org/drawingml/2006/main">
+              <a:graphicData uri="http://schemas.openxmlformats.org/drawingml/2006/picture">
+                <pic:pic xmlns:pic="http://schemas.openxmlformats.org/drawingml/2006/picture">
+                  <pic:nvPicPr>
+                    <pic:cNvPr id="1277933913" name="Picture 18" descr="A screenshot of a computer screen&#10;&#10;Description automatically generated"/>
+                    <pic:cNvPicPr/>
+                  </pic:nvPicPr>
+                  <pic:blipFill>
+                    <a:blip r:embed="rId17" cstate="print">
+                      <a:extLst>
+                        <a:ext uri="{28A0092B-C50C-407E-A947-70E740481C1C}">
+                          <a14:useLocalDpi xmlns:a14="http://schemas.microsoft.com/office/drawing/2010/main" val="0"/>
+                        </a:ext>
+                      </a:extLst>
+                    </a:blip>
+                    <a:stretch>
+                      <a:fillRect/>
+                    </a:stretch>
+                  </pic:blipFill>
+                  <pic:spPr>
+                    <a:xfrm>
+                      <a:off x="0" y="0"/>
+                      <a:ext cx="4360144" cy="3465103"/>
+                    </a:xfrm>
+                    <a:prstGeom prst="rect">
+                      <a:avLst/>
+                    </a:prstGeom>
+                  </pic:spPr>
+                </pic:pic>
+              </a:graphicData>
+            </a:graphic>
+          </wp:inline>
+        </w:drawing>
+      </w:r>
+    </w:p>
+    <w:p>
+      <w:pPr>
+        <w:jc w:val="center"/>
+      </w:pPr>
+      <w:r>
+        <w:rPr>
+          <w:noProof/>
+        </w:rPr>
+        <w:drawing>
+          <wp:inline distT="0" distB="0" distL="0" distR="0" wp14:anchorId="72835DC8" wp14:editId="1D10F7AB">
+            <wp:extent cx="6858000" cy="2672080"/>
+            <wp:effectExtent l="0" t="0" r="0" b="0"/>
+            <wp:docPr id="1362142678" name="Picture 16" descr="Screens screenshot of a computer screen&#10;&#10;Description automatically generated"/>
+            <wp:cNvGraphicFramePr>
+              <a:graphicFrameLocks xmlns:a="http://schemas.openxmlformats.org/drawingml/2006/main" noChangeAspect="1"/>
+            </wp:cNvGraphicFramePr>
+            <a:graphic xmlns:a="http://schemas.openxmlformats.org/drawingml/2006/main">
+              <a:graphicData uri="http://schemas.openxmlformats.org/drawingml/2006/picture">
+                <pic:pic xmlns:pic="http://schemas.openxmlformats.org/drawingml/2006/picture">
+                  <pic:nvPicPr>
+                    <pic:cNvPr id="1362142678" name="Picture 16" descr="Screens screenshot of a computer screen&#10;&#10;Description automatically generated"/>
+                    <pic:cNvPicPr/>
+                  </pic:nvPicPr>
+                  <pic:blipFill>
+                    <a:blip r:embed="rId18" cstate="print">
+                      <a:extLst>
+                        <a:ext uri="{28A0092B-C50C-407E-A947-70E740481C1C}">
+                          <a14:useLocalDpi xmlns:a14="http://schemas.microsoft.com/office/drawing/2010/main" val="0"/>
+                        </a:ext>
+                      </a:extLst>
+                    </a:blip>
+                    <a:stretch>
+                      <a:fillRect/>
+                    </a:stretch>
+                  </pic:blipFill>
+                  <pic:spPr>
+                    <a:xfrm>
+                      <a:off x="0" y="0"/>
+                      <a:ext cx="6858000" cy="2672080"/>
+                    </a:xfrm>
+                    <a:prstGeom prst="rect">
+                      <a:avLst/>
+                    </a:prstGeom>
+                  </pic:spPr>
+                </pic:pic>
+              </a:graphicData>
+            </a:graphic>
+          </wp:inline>
+        </w:drawing>
+      </w:r>
+    </w:p>
     <w:sectPr>
       <w:pgSz w:w="12240" w:h="15840"/>
-      <w:pgMar w:top="1440" w:right="1440" w:bottom="1440" w:left="1440" w:header="720" w:footer="720" w:gutter="0"/>
+      <w:pgMar w:top="720" w:right="720" w:bottom="720" w:left="720" w:header="720" w:footer="720" w:gutter="0"/>
       <w:cols w:space="720"/>
       <w:docGrid w:linePitch="360"/>
     </w:sectPr>

</xml_diff>